<commit_message>
Work on feed back subsystem
</commit_message>
<xml_diff>
--- a/docs/webportal-app-interaction.docx
+++ b/docs/webportal-app-interaction.docx
@@ -415,6 +415,26 @@
         <w:rPr>
           <w:lang w:val="en-US"/>
         </w:rPr>
+        <w:t>appFullName</w:t>
+      </w:r>
+      <w:proofErr w:type="spellEnd"/>
+      <w:r>
+        <w:rPr>
+          <w:lang w:val="en-US"/>
+        </w:rPr>
+        <w:t>=”…”</w:t>
+      </w:r>
+      <w:r>
+        <w:rPr>
+          <w:lang w:val="en-US"/>
+        </w:rPr>
+        <w:t xml:space="preserve"> </w:t>
+      </w:r>
+      <w:proofErr w:type="spellStart"/>
+      <w:r>
+        <w:rPr>
+          <w:lang w:val="en-US"/>
+        </w:rPr>
         <w:t>appInstallationUid</w:t>
       </w:r>
       <w:proofErr w:type="spellEnd"/>
@@ -541,11 +561,9 @@
       <w:r>
         <w:t xml:space="preserve"> и сообщения об ошибках от разных копий приложений. Не должен меняться для конкретной инсталляции приложения и, возможно, для </w:t>
       </w:r>
-      <w:proofErr w:type="spellStart"/>
-      <w:r>
-        <w:t>последущих</w:t>
-      </w:r>
-      <w:proofErr w:type="spellEnd"/>
+      <w:r>
+        <w:t>последующих</w:t>
+      </w:r>
       <w:r>
         <w:t xml:space="preserve"> обновлений.</w:t>
       </w:r>
@@ -873,6 +891,40 @@
         <w:rPr>
           <w:lang w:val="en-US"/>
         </w:rPr>
+        <w:t>appFullName</w:t>
+      </w:r>
+      <w:proofErr w:type="spellEnd"/>
+      <w:r>
+        <w:rPr>
+          <w:lang w:val="en-US"/>
+        </w:rPr>
+        <w:t xml:space="preserve">=”…” </w:t>
+      </w:r>
+      <w:proofErr w:type="spellStart"/>
+      <w:r>
+        <w:rPr>
+          <w:lang w:val="en-US"/>
+        </w:rPr>
+        <w:t>appInstallationUid</w:t>
+      </w:r>
+      <w:proofErr w:type="spellEnd"/>
+      <w:r>
+        <w:rPr>
+          <w:lang w:val="en-US"/>
+        </w:rPr>
+        <w:t>=”…”</w:t>
+      </w:r>
+      <w:r>
+        <w:rPr>
+          <w:lang w:val="en-US"/>
+        </w:rPr>
+        <w:t xml:space="preserve"> </w:t>
+      </w:r>
+      <w:proofErr w:type="spellStart"/>
+      <w:r>
+        <w:rPr>
+          <w:lang w:val="en-US"/>
+        </w:rPr>
         <w:t>userEMail</w:t>
       </w:r>
       <w:proofErr w:type="spellEnd"/>
@@ -1333,6 +1385,40 @@
         <w:rPr>
           <w:lang w:val="en-US"/>
         </w:rPr>
+        <w:t>appFullName</w:t>
+      </w:r>
+      <w:proofErr w:type="spellEnd"/>
+      <w:r>
+        <w:rPr>
+          <w:lang w:val="en-US"/>
+        </w:rPr>
+        <w:t xml:space="preserve">=”…” </w:t>
+      </w:r>
+      <w:proofErr w:type="spellStart"/>
+      <w:r>
+        <w:rPr>
+          <w:lang w:val="en-US"/>
+        </w:rPr>
+        <w:t>appInstallationUid</w:t>
+      </w:r>
+      <w:proofErr w:type="spellEnd"/>
+      <w:r>
+        <w:rPr>
+          <w:lang w:val="en-US"/>
+        </w:rPr>
+        <w:t>=”…”</w:t>
+      </w:r>
+      <w:r>
+        <w:rPr>
+          <w:lang w:val="en-US"/>
+        </w:rPr>
+        <w:t xml:space="preserve"> </w:t>
+      </w:r>
+      <w:proofErr w:type="spellStart"/>
+      <w:r>
+        <w:rPr>
+          <w:lang w:val="en-US"/>
+        </w:rPr>
         <w:t>userEMail</w:t>
       </w:r>
       <w:proofErr w:type="spellEnd"/>
@@ -1386,29 +1472,29 @@
       <w:r>
         <w:t xml:space="preserve"> &gt;</w:t>
       </w:r>
-    </w:p>
-    <w:p>
-      <w:r>
-        <w:t xml:space="preserve">Атрибут </w:t>
-      </w:r>
-      <w:proofErr w:type="spellStart"/>
-      <w:r>
-        <w:rPr>
-          <w:lang w:val="en-US"/>
-        </w:rPr>
-        <w:t>userEMail</w:t>
-      </w:r>
-      <w:proofErr w:type="spellEnd"/>
-      <w:r>
-        <w:t xml:space="preserve"> </w:t>
-      </w:r>
-      <w:r>
-        <w:t>может отсутствовать.</w:t>
-      </w:r>
-    </w:p>
-    <w:p>
       <w:bookmarkStart w:id="0" w:name="_GoBack"/>
       <w:bookmarkEnd w:id="0"/>
+    </w:p>
+    <w:p>
+      <w:r>
+        <w:t xml:space="preserve">Атрибут </w:t>
+      </w:r>
+      <w:proofErr w:type="spellStart"/>
+      <w:r>
+        <w:rPr>
+          <w:lang w:val="en-US"/>
+        </w:rPr>
+        <w:t>userEMail</w:t>
+      </w:r>
+      <w:proofErr w:type="spellEnd"/>
+      <w:r>
+        <w:t xml:space="preserve"> </w:t>
+      </w:r>
+      <w:r>
+        <w:t>может отсутствовать.</w:t>
+      </w:r>
+    </w:p>
+    <w:p>
       <w:r>
         <w:t xml:space="preserve">Атрибут </w:t>
       </w:r>

</xml_diff>

<commit_message>
work on error reporting subsystem
</commit_message>
<xml_diff>
--- a/docs/webportal-app-interaction.docx
+++ b/docs/webportal-app-interaction.docx
@@ -504,6 +504,44 @@
       </w:r>
     </w:p>
     <w:p>
+      <w:r>
+        <w:t xml:space="preserve">Атрибут </w:t>
+      </w:r>
+      <w:proofErr w:type="spellStart"/>
+      <w:r>
+        <w:rPr>
+          <w:lang w:val="en-US"/>
+        </w:rPr>
+        <w:t>appFullName</w:t>
+      </w:r>
+      <w:proofErr w:type="spellEnd"/>
+      <w:r>
+        <w:t xml:space="preserve"> </w:t>
+      </w:r>
+      <w:r>
+        <w:t>может отсутствовать.</w:t>
+      </w:r>
+    </w:p>
+    <w:p>
+      <w:r>
+        <w:t xml:space="preserve">Атрибут </w:t>
+      </w:r>
+      <w:proofErr w:type="spellStart"/>
+      <w:r>
+        <w:rPr>
+          <w:lang w:val="en-US"/>
+        </w:rPr>
+        <w:t>appInstallationUid</w:t>
+      </w:r>
+      <w:proofErr w:type="spellEnd"/>
+      <w:r>
+        <w:t xml:space="preserve"> </w:t>
+      </w:r>
+      <w:r>
+        <w:t>может отсутствовать.</w:t>
+      </w:r>
+    </w:p>
+    <w:p>
       <w:pPr>
         <w:rPr>
           <w:lang w:val="en-US"/>
@@ -521,9 +559,6 @@
       </w:r>
       <w:proofErr w:type="spellEnd"/>
       <w:r>
-        <w:rPr>
-          <w:lang w:val="en-US"/>
-        </w:rPr>
         <w:t xml:space="preserve"> </w:t>
       </w:r>
       <w:r>
@@ -1003,6 +1038,7 @@
     </w:p>
     <w:p>
       <w:r>
+        <w:lastRenderedPageBreak/>
         <w:t>&lt;/</w:t>
       </w:r>
       <w:proofErr w:type="spellStart"/>
@@ -1026,6 +1062,44 @@
         <w:rPr>
           <w:lang w:val="en-US"/>
         </w:rPr>
+        <w:t>appFullName</w:t>
+      </w:r>
+      <w:proofErr w:type="spellEnd"/>
+      <w:r>
+        <w:t xml:space="preserve"> </w:t>
+      </w:r>
+      <w:r>
+        <w:t>может отсутствовать.</w:t>
+      </w:r>
+    </w:p>
+    <w:p>
+      <w:r>
+        <w:t xml:space="preserve">Атрибут </w:t>
+      </w:r>
+      <w:proofErr w:type="spellStart"/>
+      <w:r>
+        <w:rPr>
+          <w:lang w:val="en-US"/>
+        </w:rPr>
+        <w:t>appInstallationUid</w:t>
+      </w:r>
+      <w:proofErr w:type="spellEnd"/>
+      <w:r>
+        <w:t xml:space="preserve"> </w:t>
+      </w:r>
+      <w:r>
+        <w:t>может отсутствовать.</w:t>
+      </w:r>
+    </w:p>
+    <w:p>
+      <w:r>
+        <w:t xml:space="preserve">Атрибут </w:t>
+      </w:r>
+      <w:proofErr w:type="spellStart"/>
+      <w:r>
+        <w:rPr>
+          <w:lang w:val="en-US"/>
+        </w:rPr>
         <w:t>userEMail</w:t>
       </w:r>
       <w:proofErr w:type="spellEnd"/>
@@ -1038,7 +1112,6 @@
     </w:p>
     <w:p>
       <w:r>
-        <w:lastRenderedPageBreak/>
         <w:t xml:space="preserve">Атрибут </w:t>
       </w:r>
       <w:proofErr w:type="spellStart"/>
@@ -1472,10 +1545,10 @@
       <w:r>
         <w:t xml:space="preserve"> &gt;</w:t>
       </w:r>
+    </w:p>
+    <w:p>
       <w:bookmarkStart w:id="0" w:name="_GoBack"/>
       <w:bookmarkEnd w:id="0"/>
-    </w:p>
-    <w:p>
       <w:r>
         <w:t xml:space="preserve">Атрибут </w:t>
       </w:r>
@@ -1825,7 +1898,6 @@
   <w:style w:type="character" w:default="1" w:styleId="DefaultParagraphFont">
     <w:name w:val="Default Paragraph Font"/>
     <w:uiPriority w:val="1"/>
-    <w:semiHidden/>
     <w:unhideWhenUsed/>
   </w:style>
   <w:style w:type="table" w:default="1" w:styleId="TableNormal">
@@ -2189,7 +2261,6 @@
   <w:style w:type="character" w:default="1" w:styleId="DefaultParagraphFont">
     <w:name w:val="Default Paragraph Font"/>
     <w:uiPriority w:val="1"/>
-    <w:semiHidden/>
     <w:unhideWhenUsed/>
   </w:style>
   <w:style w:type="table" w:default="1" w:styleId="TableNormal">

</xml_diff>